<commit_message>
I believe I copied over the sections of the report properly - hopefully nothing important got eradicated in this whole process. Need a better way of creating a coherant report next time. Too many changes occured when creating the full document and all my old sectionalized things became obsolete.
</commit_message>
<xml_diff>
--- a/EE513 Report/Main_Report.docx
+++ b/EE513 Report/Main_Report.docx
@@ -180,16 +180,7 @@
         <w:pStyle w:val="Text"/>
       </w:pPr>
       <w:r>
-        <w:t xml:space="preserve">The  </w:t>
-      </w:r>
-      <w:r>
-        <w:t>Cal Poly Mechanical Engineering department has produced a ball balancing platform to bring the learn by doing experience to students taking the Intro to Mechatronics and Mechatronics courses remotely. The system consists of a plate attached through u-joint</w:t>
-      </w:r>
-      <w:r>
-        <w:t xml:space="preserve"> mechanism to the ground, a touch screen panel on top of the plate to measure the position of a rolling ball, and two DC motors to apply torques to the plate through connecting rods (figure 1). </w:t>
-      </w:r>
-      <w:r>
-        <w:t xml:space="preserve">    </w:t>
+        <w:t xml:space="preserve">The  Cal Poly Mechanical Engineering department has produced a ball balancing platform to bring the learn by doing experience to students taking the Intro to Mechatronics and Mechatronics courses remotely. The system consists of a plate attached through u-joint mechanism to the ground, a touch screen panel on top of the plate to measure the position of a rolling ball, and two DC motors to apply torques to the plate through connecting rods (figure 1).     </w:t>
       </w:r>
     </w:p>
     <w:p>
@@ -243,26 +234,20 @@
         <w:pStyle w:val="Text"/>
       </w:pPr>
       <w:r>
-        <w:t xml:space="preserve"> Figure 1. Schematic of the ball balancing platfor</w:t>
-      </w:r>
-      <w:r>
-        <w:t xml:space="preserve">m </w:t>
-      </w:r>
-    </w:p>
-    <w:p>
-      <w:pPr>
-        <w:pStyle w:val="Text"/>
-      </w:pPr>
-    </w:p>
-    <w:p>
-      <w:pPr>
-        <w:pStyle w:val="Text"/>
-      </w:pPr>
-      <w:r>
-        <w:t xml:space="preserve">The system aims to balance the ball at an unstable equilibrium, with the platform perfectly horizontal and the ball centered on the touch panel. The project provides a fantastic opportunity for students to apply mechatronics and controls principles to </w:t>
-      </w:r>
-      <w:r>
-        <w:t>a real system. They will have the opportunity to perform dynamic analysis and derive the equations of motion, to interface with sensors and actuators, and implement their own control algorithms.</w:t>
+        <w:t xml:space="preserve"> Figure 1. Schematic of the ball balancing platform </w:t>
+      </w:r>
+    </w:p>
+    <w:p>
+      <w:pPr>
+        <w:pStyle w:val="Text"/>
+      </w:pPr>
+    </w:p>
+    <w:p>
+      <w:pPr>
+        <w:pStyle w:val="Text"/>
+      </w:pPr>
+      <w:r>
+        <w:t>The system aims to balance the ball at an unstable equilibrium, with the platform perfectly horizontal and the ball centered on the touch panel. The project provides a fantastic opportunity for students to apply mechatronics and controls principles to a real system. They will have the opportunity to perform dynamic analysis and derive the equations of motion, to interface with sensors and actuators, and implement their own control algorithms.</w:t>
       </w:r>
     </w:p>
     <w:p>
@@ -278,19 +263,7 @@
         <w:pStyle w:val="Text"/>
       </w:pPr>
       <w:r>
-        <w:t>The full nonlinear model of the ball and plate syste</w:t>
-      </w:r>
-      <w:r>
-        <w:t>m is derived using minimal assumptions. Three dimensional kinematic and kinetic analysis is performed on the system to derive the equations of motion. These equations of motion are formulated in terms of the state variables that describe the degrees of fre</w:t>
-      </w:r>
-      <w:r>
-        <w:t>edom of the system – two translational degrees of freedom for the ball, and two rotational degrees of freedom for the plate. A Jacobian linearization is performed about the unstable equilibrium point corresponding to a zeroed state vector – the plate being</w:t>
-      </w:r>
-      <w:r>
-        <w:t xml:space="preserve"> perfectly horizontal, and the ball centered on the plate. The state space model is formulated, and the controllability and observability of the linear system is determined. The system is found to be both fully controllable and fully observable and it is c</w:t>
-      </w:r>
-      <w:r>
-        <w:t xml:space="preserve">onceivable that future work can produce a full state feedback regulation controller to drive the system to its unstable equilibrium point. </w:t>
+        <w:t xml:space="preserve">The full nonlinear model of the ball and plate system is derived using minimal assumptions. Three dimensional kinematic and kinetic analysis is performed on the system to derive the equations of motion. These equations of motion are formulated in terms of the state variables that describe the degrees of freedom of the system – two translational degrees of freedom for the ball, and two rotational degrees of freedom for the plate. A Jacobian linearization is performed about the unstable equilibrium point corresponding to a zeroed state vector – the plate being perfectly horizontal, and the ball centered on the plate. The state space model is formulated, and the controllability and observability of the linear system is determined. The system is found to be both fully controllable and fully observable and it is conceivable that future work can produce a full state feedback regulation controller to drive the system to its unstable equilibrium point. </w:t>
       </w:r>
     </w:p>
     <w:p>
@@ -321,10 +294,7 @@
         <w:t>To</w:t>
       </w:r>
       <w:r>
-        <w:t xml:space="preserve"> derive the equations of motion of the ball and plate system, we must first find the velocity </w:t>
-      </w:r>
-      <w:r>
-        <w:t xml:space="preserve">and acceleration vectors for arbitrary displacements within the plate's frame of reference. The reason we will describe </w:t>
+        <w:t xml:space="preserve"> derive the equations of motion of the ball and plate system, we must first find the velocity and acceleration vectors for arbitrary displacements within the plate's frame of reference. The reason we will describe </w:t>
       </w:r>
       <w:r>
         <w:t>most of</w:t>
@@ -414,10 +384,7 @@
         </w:drawing>
       </w:r>
       <w:r>
-        <w:t xml:space="preserve"> location of the ball relative to the p</w:t>
-      </w:r>
-      <w:r>
-        <w:t xml:space="preserve">late. It is quite easy to define these displacements in a plane and quite complicated to attempt to describe the </w:t>
+        <w:t xml:space="preserve"> location of the ball relative to the plate. It is quite easy to define these displacements in a plane and quite complicated to attempt to describe the </w:t>
       </w:r>
       <w:r>
         <w:t>displacement</w:t>
@@ -560,29 +527,20 @@
         <w:pStyle w:val="Text"/>
       </w:pPr>
       <w:r>
-        <w:t>Figure 2: Schematic of the ball and plat</w:t>
-      </w:r>
-      <w:r>
-        <w:t xml:space="preserve">e system showing the choice of coordinate systems and associated rotation angles. </w:t>
-      </w:r>
-    </w:p>
-    <w:p>
-      <w:pPr>
-        <w:pStyle w:val="Text"/>
-      </w:pPr>
-    </w:p>
-    <w:p>
-      <w:pPr>
-        <w:pStyle w:val="Text"/>
-      </w:pPr>
-      <w:r>
-        <w:t>The global frame will be denoted S0, the u-joint frame will be denoted S1, and the plate frame will be denoted S2. Frame S0 is the inertial frame of reference - differentia</w:t>
-      </w:r>
-      <w:r>
-        <w:t xml:space="preserve">tion of kinematic and kinetic quantities will occur with vectors expressed in this frame. In this way, results will be compatible with Newton's laws of motion. The S1 frame is attached to the u-joint block, it is fixed with respect to the joint's axles of </w:t>
-      </w:r>
-      <w:r>
-        <w:t xml:space="preserve">rotation. S1 rotates about a shared y axis with S0 through angle </w:t>
+        <w:t xml:space="preserve">Figure 2: Schematic of the ball and plate system showing the choice of coordinate systems and associated rotation angles. </w:t>
+      </w:r>
+    </w:p>
+    <w:p>
+      <w:pPr>
+        <w:pStyle w:val="Text"/>
+      </w:pPr>
+    </w:p>
+    <w:p>
+      <w:pPr>
+        <w:pStyle w:val="Text"/>
+      </w:pPr>
+      <w:r>
+        <w:t xml:space="preserve">The global frame will be denoted S0, the u-joint frame will be denoted S1, and the plate frame will be denoted S2. Frame S0 is the inertial frame of reference - differentiation of kinematic and kinetic quantities will occur with vectors expressed in this frame. In this way, results will be compatible with Newton's laws of motion. The S1 frame is attached to the u-joint block, it is fixed with respect to the joint's axles of rotation. S1 rotates about a shared y axis with S0 through angle </w:t>
       </w:r>
       <w:r>
         <w:rPr>
@@ -756,10 +714,7 @@
         </w:numPr>
       </w:pPr>
       <w:r>
-        <w:t>Superscripts label the term and s</w:t>
-      </w:r>
-      <w:r>
-        <w:t xml:space="preserve">hould not be confused with </w:t>
+        <w:t xml:space="preserve">Superscripts label the term and should not be confused with </w:t>
       </w:r>
       <w:r>
         <w:t>indices.</w:t>
@@ -779,13 +734,7 @@
       </w:r>
       <w:r>
         <w:lastRenderedPageBreak/>
-        <w:t>in. Or put in another way, the first fra</w:t>
-      </w:r>
-      <w:r>
-        <w:t>me is observing the motion of the second frame's basis vectors and describing them in terms of its own basis vectors. If a set of basis vectors are being composed in another frame, they will be given the clarification "(t)" to indicate that they are now, g</w:t>
-      </w:r>
-      <w:r>
-        <w:t xml:space="preserve">enerally, time varying vectors in that frame. The rotation matrix will multiply the first frames </w:t>
+        <w:t xml:space="preserve">in. Or put in another way, the first frame is observing the motion of the second frame's basis vectors and describing them in terms of its own basis vectors. If a set of basis vectors are being composed in another frame, they will be given the clarification "(t)" to indicate that they are now, generally, time varying vectors in that frame. The rotation matrix will multiply the first frames </w:t>
       </w:r>
       <w:r>
         <w:t>stationary</w:t>
@@ -850,10 +799,7 @@
         </w:numPr>
       </w:pPr>
       <w:r>
-        <w:t>Superscripts on first order tensors indicate the frame in which its components are express</w:t>
-      </w:r>
-      <w:r>
-        <w:t xml:space="preserve">ed in. For instance, </w:t>
+        <w:t xml:space="preserve">Superscripts on first order tensors indicate the frame in which its components are expressed in. For instance, </w:t>
       </w:r>
       <w:r>
         <w:rPr>
@@ -1054,10 +1000,7 @@
         <w:t>velocities, and</w:t>
       </w:r>
       <w:r>
-        <w:t xml:space="preserve"> accelerations for the system are derived below. In finding the velocity of an arbitrary displacement vector in frame </w:t>
-      </w:r>
-      <w:r>
-        <w:t xml:space="preserve">S2, we also find the angular velocity of the plate </w:t>
+        <w:t xml:space="preserve"> accelerations for the system are derived below. In finding the velocity of an arbitrary displacement vector in frame S2, we also find the angular velocity of the plate </w:t>
       </w:r>
       <w:r>
         <w:t>frame.</w:t>
@@ -1131,10 +1074,7 @@
         <w:t>vectors. This</w:t>
       </w:r>
       <w:r>
-        <w:t xml:space="preserve">, in addition to the linear velocities and accelerations is a very important vector in the kinetic analysis - it helps to describe the angular momenta </w:t>
-      </w:r>
-      <w:r>
-        <w:t xml:space="preserve">of the ball and the plate that will be utilized in the sum of the moments in the Newton-Euler kinetic analysis. </w:t>
+        <w:t xml:space="preserve">, in addition to the linear velocities and accelerations is a very important vector in the kinetic analysis - it helps to describe the angular momenta of the ball and the plate that will be utilized in the sum of the moments in the Newton-Euler kinetic analysis. </w:t>
       </w:r>
     </w:p>
     <w:p>
@@ -1205,10 +1145,7 @@
         <w:pStyle w:val="Text"/>
       </w:pPr>
       <w:r>
-        <w:t>2. Use knowledge of how the S2 basis vectors mov</w:t>
-      </w:r>
-      <w:r>
-        <w:t xml:space="preserve">e with respect to the S0 frame to express </w:t>
+        <w:t xml:space="preserve">2. Use knowledge of how the S2 basis vectors move with respect to the S0 frame to express </w:t>
       </w:r>
       <w:r>
         <w:rPr>
@@ -1355,10 +1292,7 @@
         </w:drawing>
       </w:r>
       <w:r>
-        <w:t>. This will be the abso</w:t>
-      </w:r>
-      <w:r>
-        <w:t xml:space="preserve">lute/global velocity of the displacement vector (still expressed in the global basis). </w:t>
+        <w:t xml:space="preserve">. This will be the absolute/global velocity of the displacement vector (still expressed in the global basis). </w:t>
       </w:r>
     </w:p>
     <w:p>
@@ -1423,10 +1357,7 @@
       </w:pPr>
       <w:r>
         <w:lastRenderedPageBreak/>
-        <w:t>5. Ob</w:t>
-      </w:r>
-      <w:r>
-        <w:t xml:space="preserve">tain our Omega matrix, the angular velocity matrix of the frame S2 as observed in the global frame, expressed in the S2 basis. </w:t>
+        <w:t xml:space="preserve">5. Obtain our Omega matrix, the angular velocity matrix of the frame S2 as observed in the global frame, expressed in the S2 basis. </w:t>
       </w:r>
     </w:p>
     <w:p>
@@ -1455,10 +1386,7 @@
         <w:pStyle w:val="Text"/>
       </w:pPr>
       <w:r>
-        <w:t>7. Take the time derivative of the velocity vector</w:t>
-      </w:r>
-      <w:r>
-        <w:t xml:space="preserve"> to </w:t>
+        <w:t xml:space="preserve">7. Take the time derivative of the velocity vector to </w:t>
       </w:r>
       <w:r>
         <w:t>acquire</w:t>
@@ -2087,10 +2015,7 @@
         <w:pStyle w:val="Text"/>
       </w:pPr>
       <w:r>
-        <w:t>Written out ful</w:t>
-      </w:r>
-      <w:r>
-        <w:t xml:space="preserve">ly in terms of the angles </w:t>
+        <w:t xml:space="preserve">Written out fully in terms of the angles </w:t>
       </w:r>
       <w:r>
         <w:rPr>
@@ -2236,10 +2161,7 @@
         <w:pStyle w:val="Text"/>
       </w:pPr>
       <w:r>
-        <w:t>Since the frames S2 and S0 always share a common origin, a change in the basis used to represent the displacement in S2 coincides with the description of a disp</w:t>
-      </w:r>
-      <w:r>
-        <w:t xml:space="preserve">lacement in S0. For convenience, we will call </w:t>
+        <w:t xml:space="preserve">Since the frames S2 and S0 always share a common origin, a change in the basis used to represent the displacement in S2 coincides with the description of a displacement in S0. For convenience, we will call </w:t>
       </w:r>
       <w:r>
         <w:rPr>
@@ -2421,10 +2343,7 @@
       </w:pPr>
       <w:bookmarkStart w:id="14" w:name="MW_H_10EFBDB0"/>
       <w:r>
-        <w:t>Equation 2 has three term</w:t>
-      </w:r>
-      <w:r>
-        <w:t xml:space="preserve">s on the </w:t>
+        <w:t xml:space="preserve">Equation 2 has three terms on the </w:t>
       </w:r>
       <w:r>
         <w:t>right-hand</w:t>
@@ -2498,10 +2417,7 @@
         </w:drawing>
       </w:r>
       <w:r>
-        <w:t xml:space="preserve"> that comes from the motion of frame S2 within the frame S1, holding all other terms constant. As </w:t>
-      </w:r>
-      <w:r>
-        <w:t xml:space="preserve">if the vector </w:t>
+        <w:t xml:space="preserve"> that comes from the motion of frame S2 within the frame S1, holding all other terms constant. As if the vector </w:t>
       </w:r>
       <w:r>
         <w:rPr>
@@ -2626,13 +2542,7 @@
       </w:pPr>
       <w:bookmarkStart w:id="16" w:name="MW_H_D6146683"/>
       <w:r>
-        <w:t xml:space="preserve">By differentiating the global displacement vector, </w:t>
-      </w:r>
-      <w:r>
-        <w:t>we have attained the velocity of the vector originally defined in S2 with respect to an inertial reference frame. We are then free to rotate our basis back to the intermediate frame S2. This will express those absolute quantities in a convenient set of bas</w:t>
-      </w:r>
-      <w:r>
-        <w:t>is vectors:</w:t>
+        <w:t>By differentiating the global displacement vector, we have attained the velocity of the vector originally defined in S2 with respect to an inertial reference frame. We are then free to rotate our basis back to the intermediate frame S2. This will express those absolute quantities in a convenient set of basis vectors:</w:t>
       </w:r>
       <w:bookmarkEnd w:id="16"/>
     </w:p>
@@ -3585,10 +3495,7 @@
         <w:t>r</w:t>
       </w:r>
       <w:r>
-        <w:t xml:space="preserve"> by this 3x</w:t>
-      </w:r>
-      <w:r>
-        <w:t xml:space="preserve">3 matrix is equivalent to the cross product between the </w:t>
+        <w:t xml:space="preserve"> by this 3x3 matrix is equivalent to the cross product between the </w:t>
       </w:r>
       <w:r>
         <w:rPr>
@@ -3710,21 +3617,15 @@
         <w:pStyle w:val="Text"/>
       </w:pPr>
       <w:r>
-        <w:t>At (1), the invariance of the velocity vector under a coordinate transformation is acknowledged. Though we differentiated r(0) to get v(0), we can write v(0) in the S2 basis without changing what the vector represents, the global velocity of the global dis</w:t>
-      </w:r>
-      <w:r>
-        <w:t xml:space="preserve">placement vector. </w:t>
-      </w:r>
-    </w:p>
-    <w:p>
-      <w:pPr>
-        <w:pStyle w:val="Text"/>
-      </w:pPr>
-      <w:r>
-        <w:t>At (2) we switch to matrix notation from indicial notation and more readily observe that throughout this analysis, the vector r has been a transpose (the dot product of its components with its basis vector array requires that it be trans</w:t>
-      </w:r>
-      <w:r>
-        <w:t xml:space="preserve">posed). At (3) we take the transpose of both sides to get the </w:t>
+        <w:t xml:space="preserve">At (1), the invariance of the velocity vector under a coordinate transformation is acknowledged. Though we differentiated r(0) to get v(0), we can write v(0) in the S2 basis without changing what the vector represents, the global velocity of the global displacement vector. </w:t>
+      </w:r>
+    </w:p>
+    <w:p>
+      <w:pPr>
+        <w:pStyle w:val="Text"/>
+      </w:pPr>
+      <w:r>
+        <w:t xml:space="preserve">At (2) we switch to matrix notation from indicial notation and more readily observe that throughout this analysis, the vector r has been a transpose (the dot product of its components with its basis vector array requires that it be transposed). At (3) we take the transpose of both sides to get the </w:t>
       </w:r>
       <w:r>
         <w:rPr>
@@ -3823,10 +3724,7 @@
         </w:drawing>
       </w:r>
       <w:r>
-        <w:t>- this is the angular velocity of the S2 frame within the global frame; its</w:t>
-      </w:r>
-      <w:r>
-        <w:t xml:space="preserve"> components, however, are expressed in the S2 basis. Here we attain the velocity equation, in an absolute sense, for an arbitrary displacement vector in the rotating frame S2, expressed in the S2 basis.</w:t>
+        <w:t>- this is the angular velocity of the S2 frame within the global frame; its components, however, are expressed in the S2 basis. Here we attain the velocity equation, in an absolute sense, for an arbitrary displacement vector in the rotating frame S2, expressed in the S2 basis.</w:t>
       </w:r>
     </w:p>
     <w:p>
@@ -3969,10 +3867,7 @@
         <w:t>its</w:t>
       </w:r>
       <w:r>
-        <w:t xml:space="preserve"> co</w:t>
-      </w:r>
-      <w:r>
-        <w:t>mponents are the global angular velocities of the intermediate frame S2 expressed in its own basis.</w:t>
+        <w:t xml:space="preserve"> components are the global angular velocities of the intermediate frame S2 expressed in its own basis.</w:t>
       </w:r>
     </w:p>
     <w:p>
@@ -4123,10 +4018,7 @@
         </w:drawing>
       </w:r>
       <w:r>
-        <w:t xml:space="preserve"> is fixed in the S2 frame - there is no tr</w:t>
-      </w:r>
-      <w:r>
-        <w:t xml:space="preserve">ansformation required to determine the direction of the contribution from </w:t>
+        <w:t xml:space="preserve"> is fixed in the S2 frame - there is no transformation required to determine the direction of the contribution from </w:t>
       </w:r>
       <w:r>
         <w:rPr>
@@ -4264,10 +4156,7 @@
         </w:drawing>
       </w:r>
       <w:r>
-        <w:t>; one on the left and one on the right. This turns out to be a similarity trans</w:t>
-      </w:r>
-      <w:r>
-        <w:t xml:space="preserve">form on </w:t>
+        <w:t xml:space="preserve">; one on the left and one on the right. This turns out to be a similarity transform on </w:t>
       </w:r>
       <w:r>
         <w:rPr>
@@ -4351,10 +4240,7 @@
         </w:drawing>
       </w:r>
       <w:r>
-        <w:t xml:space="preserve"> is moving with respect to S2 and therefore its contribution to the frames angular velocity vector is also changing direction - this is realized in the similarity transform </w:t>
-      </w:r>
-      <w:r>
-        <w:t xml:space="preserve">between the two frames. </w:t>
+        <w:t xml:space="preserve"> is moving with respect to S2 and therefore its contribution to the frames angular velocity vector is also changing direction - this is realized in the similarity transform between the two frames. </w:t>
       </w:r>
     </w:p>
     <w:p>
@@ -4670,10 +4556,7 @@
         </w:drawing>
       </w:r>
       <w:r>
-        <w:t>vector. This vector is more useful to our kinetic analysis than the m</w:t>
-      </w:r>
-      <w:r>
-        <w:t xml:space="preserve">atrix because the angular momenta in the system are defined in terms of the vector and not the matrix. </w:t>
+        <w:t xml:space="preserve">vector. This vector is more useful to our kinetic analysis than the matrix because the angular momenta in the system are defined in terms of the vector and not the matrix. </w:t>
       </w:r>
     </w:p>
     <w:p>
@@ -4756,10 +4639,7 @@
         <w:pStyle w:val="Text"/>
       </w:pPr>
       <w:r>
-        <w:t>The global</w:t>
-      </w:r>
-      <w:r>
-        <w:t xml:space="preserve"> angular velocity vector of the plate in terms of u-joint angles - S2 basis:</w:t>
+        <w:t>The global angular velocity vector of the plate in terms of u-joint angles - S2 basis:</w:t>
       </w:r>
     </w:p>
     <w:p>
@@ -5354,10 +5234,7 @@
         <w:pStyle w:val="Text"/>
       </w:pPr>
       <w:r>
-        <w:t>Now, we must substitute the arbitrary displacement vector components from the kinematic analysis for meaningful displacement vectors of our system. We will choose the centers of mass of the ball and the plate. In doing so, we will obtain the global velocit</w:t>
-      </w:r>
-      <w:r>
-        <w:t xml:space="preserve">ies and accelerations of the mass elements of our system for use in force analysis. </w:t>
+        <w:t xml:space="preserve">Now, we must substitute the arbitrary displacement vector components from the kinematic analysis for meaningful displacement vectors of our system. We will choose the centers of mass of the ball and the plate. In doing so, we will obtain the global velocities and accelerations of the mass elements of our system for use in force analysis. </w:t>
       </w:r>
     </w:p>
     <w:p>
@@ -5423,10 +5300,7 @@
         </w:drawing>
       </w:r>
       <w:r>
-        <w:t>. Any differ</w:t>
-      </w:r>
-      <w:r>
-        <w:t xml:space="preserve">entiated component of </w:t>
+        <w:t xml:space="preserve">. Any differentiated component of </w:t>
       </w:r>
       <w:r>
         <w:rPr>
@@ -5478,10 +5352,7 @@
       </w:r>
       <w:r>
         <w:lastRenderedPageBreak/>
-        <w:t>components. Thes</w:t>
-      </w:r>
-      <w:r>
-        <w:t xml:space="preserve">e describe the position of the ball with respect to the surface of the plate. The z </w:t>
+        <w:t xml:space="preserve">components. These describe the position of the ball with respect to the surface of the plate. The z </w:t>
       </w:r>
       <w:r>
         <w:t>position</w:t>
@@ -6118,10 +5989,7 @@
         <w:pStyle w:val="Text"/>
       </w:pPr>
       <w:r>
-        <w:t>We assume that the ball is r</w:t>
-      </w:r>
-      <w:r>
-        <w:t xml:space="preserve">olling about the plate's surface without slipping. This assumption allows us to relate </w:t>
+        <w:t xml:space="preserve">We assume that the ball is rolling about the plate's surface without slipping. This assumption allows us to relate </w:t>
       </w:r>
       <w:r>
         <w:rPr>
@@ -6312,10 +6180,7 @@
         </w:drawing>
       </w:r>
       <w:r>
-        <w:t xml:space="preserve"> is the moment arm between the ball's contact point with the plate and the ball's center of mass expressed in the plate </w:t>
-      </w:r>
-      <w:r>
-        <w:t>frame.</w:t>
+        <w:t xml:space="preserve"> is the moment arm between the ball's contact point with the plate and the ball's center of mass expressed in the plate frame.</w:t>
       </w:r>
     </w:p>
     <w:p>
@@ -6461,10 +6326,7 @@
         </w:drawing>
       </w:r>
       <w:r>
-        <w:t>. Solv</w:t>
-      </w:r>
-      <w:r>
-        <w:t>ing for the angular velocity components in the above cross product yields:</w:t>
+        <w:t>. Solving for the angular velocity components in the above cross product yields:</w:t>
       </w:r>
     </w:p>
     <w:p>
@@ -6688,13 +6550,7 @@
         <w:t>substituted</w:t>
       </w:r>
       <w:r>
-        <w:t xml:space="preserve"> displac</w:t>
-      </w:r>
-      <w:r>
-        <w:t>ement vector. The plate's displacement vector in its own frame is a constant vector with only a z component, as we assume that the plate's center of mass is located directly above the origin of the S2 frame. Since this vector is utilized as a moment arm in</w:t>
-      </w:r>
-      <w:r>
-        <w:t xml:space="preserve"> the kinetic analysis later, it is denoted </w:t>
+        <w:t xml:space="preserve"> displacement vector. The plate's displacement vector in its own frame is a constant vector with only a z component, as we assume that the plate's center of mass is located directly above the origin of the S2 frame. Since this vector is utilized as a moment arm in the kinetic analysis later, it is denoted </w:t>
       </w:r>
       <w:r>
         <w:rPr>
@@ -7030,10 +6886,7 @@
         <w:t>system</w:t>
       </w:r>
       <w:r>
-        <w:t xml:space="preserve"> have been formulated, we can move on to the Newton-Euler kinetic analysis. The sum of moment equations for the ball and for the combined ball and plate system will be used to determine the equations of motion. This analysis will further couple the states </w:t>
-      </w:r>
-      <w:r>
-        <w:t>of our system together and it will bring in the externally applied torques. The flow of work to arrive at the equations of motion will be as such:</w:t>
+        <w:t xml:space="preserve"> have been formulated, we can move on to the Newton-Euler kinetic analysis. The sum of moment equations for the ball and for the combined ball and plate system will be used to determine the equations of motion. This analysis will further couple the states of our system together and it will bring in the externally applied torques. The flow of work to arrive at the equations of motion will be as such:</w:t>
       </w:r>
     </w:p>
     <w:p>
@@ -7087,10 +6940,7 @@
         </w:drawing>
       </w:r>
       <w:r>
-        <w:t>in terms of the pertinent kinematic variabl</w:t>
-      </w:r>
-      <w:r>
-        <w:t>es.</w:t>
+        <w:t>in terms of the pertinent kinematic variables.</w:t>
       </w:r>
     </w:p>
     <w:p>
@@ -7180,10 +7030,7 @@
         </w:numPr>
       </w:pPr>
       <w:r>
-        <w:t>Carry o</w:t>
-      </w:r>
-      <w:r>
-        <w:t xml:space="preserve">ut the cross products to get the moment equations relating the system's dynamic variables to each other and to the externally applied torques. </w:t>
+        <w:t xml:space="preserve">Carry out the cross products to get the moment equations relating the system's dynamic variables to each other and to the externally applied torques. </w:t>
       </w:r>
     </w:p>
     <w:p>
@@ -7208,10 +7055,7 @@
         </w:numPr>
       </w:pPr>
       <w:r>
-        <w:t xml:space="preserve">Combine the moment equations of the two FBD = KD systems and </w:t>
-      </w:r>
-      <w:r>
-        <w:t xml:space="preserve">isolate the highest order derivatives of the state variables. These will be the equations of motion for the </w:t>
+        <w:t xml:space="preserve">Combine the moment equations of the two FBD = KD systems and isolate the highest order derivatives of the state variables. These will be the equations of motion for the </w:t>
       </w:r>
       <w:r>
         <w:t>system</w:t>
@@ -7240,19 +7084,13 @@
         <w:t>unknown</w:t>
       </w:r>
       <w:r>
-        <w:t xml:space="preserve"> forces. The vectors in the kin</w:t>
-      </w:r>
-      <w:r>
-        <w:t xml:space="preserve">etic diagram of figure 3 must be formulated in terms of the kinematic variables found earlier in this analysis. The normal force and friction forces will be eliminated from the equation by strategically summing moments </w:t>
+        <w:t xml:space="preserve"> forces. The vectors in the kinetic diagram of figure 3 must be formulated in terms of the kinematic variables found earlier in this analysis. The normal force and friction forces will be eliminated from the equation by strategically summing moments </w:t>
       </w:r>
       <w:r>
         <w:t>of</w:t>
       </w:r>
       <w:r>
-        <w:t xml:space="preserve"> the contact point of the ball, </w:t>
-      </w:r>
-      <w:r>
-        <w:t xml:space="preserve">the point where those forces act. </w:t>
+        <w:t xml:space="preserve"> the contact point of the ball, the point where those forces act. </w:t>
       </w:r>
       <w:bookmarkEnd w:id="36"/>
     </w:p>
@@ -7400,12 +7238,14 @@
       <w:r>
         <w:t xml:space="preserve"> is the friction </w:t>
       </w:r>
-      <w:r>
-        <w:t>force?</w:t>
-      </w:r>
-      <w:r>
-        <w:t xml:space="preserve"> </w:t>
-      </w:r>
+      <w:proofErr w:type="gramStart"/>
+      <w:r>
+        <w:t>force</w:t>
+      </w:r>
+      <w:r>
+        <w:t>.</w:t>
+      </w:r>
+      <w:proofErr w:type="gramEnd"/>
     </w:p>
     <w:p>
       <w:pPr>
@@ -7464,10 +7304,7 @@
         <w:pStyle w:val="Text"/>
       </w:pPr>
       <w:r>
-        <w:t>This quantity is taken about center of mas</w:t>
-      </w:r>
-      <w:r>
-        <w:t>s of the ball and expressed in the S2 Basis. The ball's global angular velocity is the sum of the plate's angular velocity and the ball's angular velocity within the plate's frame S2. This results in an angular velocity equation of</w:t>
+        <w:t>This quantity is taken about center of mass of the ball and expressed in the S2 Basis. The ball's global angular velocity is the sum of the plate's angular velocity and the ball's angular velocity within the plate's frame S2. This results in an angular velocity equation of</w:t>
       </w:r>
     </w:p>
     <w:p>
@@ -7574,9 +7411,14 @@
       <w:r>
         <w:t xml:space="preserve"> is the inertia tensor of the </w:t>
       </w:r>
-      <w:r>
-        <w:t>ball?</w:t>
-      </w:r>
+      <w:proofErr w:type="gramStart"/>
+      <w:r>
+        <w:t>ball</w:t>
+      </w:r>
+      <w:r>
+        <w:t>.</w:t>
+      </w:r>
+      <w:proofErr w:type="gramEnd"/>
     </w:p>
     <w:p>
       <w:pPr>
@@ -7783,10 +7625,7 @@
         </w:drawing>
       </w:r>
       <w:r>
-        <w:t xml:space="preserve"> into the S0 global basis, take a time derivative, then</w:t>
-      </w:r>
-      <w:r>
-        <w:t xml:space="preserve"> transform back to the S2 basis. Taking the derivative with respect to an inertial reference frame ensures compliance with Newton's laws. The result of this procedure is:</w:t>
+        <w:t xml:space="preserve"> into the S0 global basis, take a time derivative, then transform back to the S2 basis. Taking the derivative with respect to an inertial reference frame ensures compliance with Newton's laws. The result of this procedure is:</w:t>
       </w:r>
     </w:p>
     <w:p>
@@ -7844,13 +7683,7 @@
       </w:pPr>
       <w:bookmarkStart w:id="39" w:name="MW_H_EC1E931C"/>
       <w:r>
-        <w:t xml:space="preserve">Sum of Moments </w:t>
-      </w:r>
-      <w:r>
-        <w:t>About</w:t>
-      </w:r>
-      <w:r>
-        <w:t xml:space="preserve"> Contact Point of the Ball</w:t>
+        <w:t>Sum of Moments About Contact Point of the Ball</w:t>
       </w:r>
       <w:bookmarkEnd w:id="39"/>
     </w:p>
@@ -7859,10 +7692,7 @@
         <w:pStyle w:val="Text"/>
       </w:pPr>
       <w:r>
-        <w:t>The moment arm to the ball's center</w:t>
-      </w:r>
-      <w:r>
-        <w:t xml:space="preserve"> of mass here is the radius of the ball </w:t>
+        <w:t xml:space="preserve">The moment arm to the ball's center of mass here is the radius of the ball </w:t>
       </w:r>
       <w:r>
         <w:rPr>
@@ -8050,10 +7880,7 @@
       </w:pPr>
       <w:bookmarkStart w:id="40" w:name="MW_H_1F0072A7"/>
       <w:r>
-        <w:t>Kinetics of the Combined Ball and Plate System: Sum Moments in Frame S1 abou</w:t>
-      </w:r>
-      <w:r>
-        <w:t>t U-Joint Center</w:t>
+        <w:t>Kinetics of the Combined Ball and Plate System: Sum Moments in Frame S1 about U-Joint Center</w:t>
       </w:r>
       <w:bookmarkEnd w:id="40"/>
     </w:p>
@@ -8074,10 +7901,7 @@
         <w:t>u joint</w:t>
       </w:r>
       <w:r>
-        <w:t>. These axl</w:t>
-      </w:r>
-      <w:r>
-        <w:t>es cannot support reaction moments and therefore, any torques that exist in those directions must contribute to accelerating the mass elements of the system. The input torques are defined with respect to the S1 basis as follows:</w:t>
+        <w:t>. These axles cannot support reaction moments and therefore, any torques that exist in those directions must contribute to accelerating the mass elements of the system. The input torques are defined with respect to the S1 basis as follows:</w:t>
       </w:r>
     </w:p>
     <w:p>
@@ -8189,10 +8013,7 @@
         <w:pStyle w:val="Text"/>
       </w:pPr>
       <w:r>
-        <w:t>The free body</w:t>
-      </w:r>
-      <w:r>
-        <w:t xml:space="preserve"> diagram that relates these torques to the other </w:t>
+        <w:t xml:space="preserve">The free body diagram that relates these torques to the other </w:t>
       </w:r>
       <w:r>
         <w:t>system</w:t>
@@ -8204,10 +8025,7 @@
         <w:t>kinematics</w:t>
       </w:r>
       <w:r>
-        <w:t xml:space="preserve"> from the previous analysis. This time, the vectors will be composed in the </w:t>
-      </w:r>
-      <w:r>
-        <w:t xml:space="preserve">S1 frame where the externally applied torques are of fixed direction. </w:t>
+        <w:t xml:space="preserve"> from the previous analysis. This time, the vectors will be composed in the S1 frame where the externally applied torques are of fixed direction. </w:t>
       </w:r>
     </w:p>
     <w:p>
@@ -8458,10 +8276,7 @@
         </w:drawing>
       </w:r>
       <w:r>
-        <w:t xml:space="preserve"> vector is found, the angular momentum of t</w:t>
-      </w:r>
-      <w:r>
-        <w:t xml:space="preserve">he plate in the S2 frame's basis, and then it is transformed through </w:t>
+        <w:t xml:space="preserve"> vector is found, the angular momentum of the plate in the S2 frame's basis, and then it is transformed through </w:t>
       </w:r>
       <w:r>
         <w:rPr>
@@ -8832,10 +8647,7 @@
         <w:pStyle w:val="Text"/>
       </w:pPr>
       <w:r>
-        <w:t>We must transform</w:t>
-      </w:r>
-      <w:r>
-        <w:t xml:space="preserve"> </w:t>
+        <w:t xml:space="preserve">We must transform </w:t>
       </w:r>
       <w:r>
         <w:rPr>
@@ -8877,10 +8689,7 @@
         </w:drawing>
       </w:r>
       <w:r>
-        <w:t xml:space="preserve"> into the S0 global basis, take a time derivative, then transform back to the S1 basis. Taking the derivative with respe</w:t>
-      </w:r>
-      <w:r>
-        <w:t xml:space="preserve">ct to an inertial reference frame ensures compliance with Newton's </w:t>
+        <w:t xml:space="preserve"> into the S0 global basis, take a time derivative, then transform back to the S1 basis. Taking the derivative with respect to an inertial reference frame ensures compliance with Newton's </w:t>
       </w:r>
       <w:r>
         <w:t>laws. The</w:t>
@@ -9010,13 +8819,7 @@
         <w:pStyle w:val="Text"/>
       </w:pPr>
       <w:r>
-        <w:t>In the plate fram</w:t>
-      </w:r>
-      <w:r>
-        <w:t>e, this moment arm is constant, but for moments in the S1 frame, it must be rotated into the S1 basis. The moment arm to the center of mass of the ball is dynamic as well and is represented by its displacement vector in the S1 basis - we are summing moment</w:t>
-      </w:r>
-      <w:r>
-        <w:t>s about the origin of the coordinate systems:</w:t>
+        <w:t>In the plate frame, this moment arm is constant, but for moments in the S1 frame, it must be rotated into the S1 basis. The moment arm to the center of mass of the ball is dynamic as well and is represented by its displacement vector in the S1 basis - we are summing moments about the origin of the coordinate systems:</w:t>
       </w:r>
     </w:p>
     <w:p>
@@ -9180,10 +8983,7 @@
         <w:pStyle w:val="Text"/>
       </w:pPr>
       <w:r>
-        <w:t>The sum of moments within the S1 frame for the combin</w:t>
-      </w:r>
-      <w:r>
-        <w:t>ed ball and plate system incorporates both body forces and the external torques about the u-joint axles:</w:t>
+        <w:t>The sum of moments within the S1 frame for the combined ball and plate system incorporates both body forces and the external torques about the u-joint axles:</w:t>
       </w:r>
     </w:p>
     <w:p>
@@ -9275,13 +9075,7 @@
             <w:rPr>
               <w:noProof/>
             </w:rPr>
-            <w:t>Mz1 == cross(ar</w:t>
-          </w:r>
-          <w:r>
-            <w:rPr>
-              <w:noProof/>
-            </w:rPr>
-            <w:t>mp1s, m_p*ap1s) + Hp1ds + cross(rb1s, m_b*ab1s) + Hb1ds;</w:t>
+            <w:t>Mz1 == cross(armp1s, m_p*ap1s) + Hp1ds + cross(rb1s, m_b*ab1s) + Hb1ds;</w:t>
           </w:r>
         </w:p>
         <w:p>
@@ -9324,10 +9118,7 @@
         <w:t>i.e.,</w:t>
       </w:r>
       <w:r>
-        <w:t xml:space="preserve"> in the global frame, the ball maintains wh</w:t>
-      </w:r>
-      <w:r>
-        <w:t xml:space="preserve">atever angular velocity it has at the initial conditions. For the ball and plate together, the z direction moments simply tell us the magnitude of the reaction moment </w:t>
+        <w:t xml:space="preserve"> in the global frame, the ball maintains whatever angular velocity it has at the initial conditions. For the ball and plate together, the z direction moments simply tell us the magnitude of the reaction moment </w:t>
       </w:r>
       <w:r>
         <w:rPr>
@@ -9369,10 +9160,7 @@
         </w:drawing>
       </w:r>
       <w:r>
-        <w:t xml:space="preserve"> that the u-joint takes on to support the plate and ball structurally. It does not conta</w:t>
-      </w:r>
-      <w:r>
-        <w:t xml:space="preserve">in any </w:t>
+        <w:t xml:space="preserve"> that the u-joint takes on to support the plate and ball structurally. It does not contain any </w:t>
       </w:r>
       <w:r>
         <w:t>pertinent</w:t>
@@ -9391,10 +9179,7 @@
         <w:pStyle w:val="Text"/>
       </w:pPr>
       <w:r>
-        <w:t>The dynamics that result are functions of an important set of variables. The state vector for the system will be c</w:t>
-      </w:r>
-      <w:r>
-        <w:t>hosen to be</w:t>
+        <w:t>The dynamics that result are functions of an important set of variables. The state vector for the system will be chosen to be</w:t>
       </w:r>
     </w:p>
     <w:p>
@@ -9456,10 +9241,7 @@
         <w:pStyle w:val="Text"/>
       </w:pPr>
       <w:r>
-        <w:t xml:space="preserve">because the system is well represented with four degrees of freedom, two rotational, and two translational. The ball can move in the plane of the plate, and the plate itself can rotate through two rotation angles. The moment equations will </w:t>
-      </w:r>
-      <w:r>
-        <w:t xml:space="preserve">be solved for the derivative of this vector. The resulting </w:t>
+        <w:t xml:space="preserve">because the system is well represented with four degrees of freedom, two rotational, and two translational. The ball can move in the plane of the plate, and the plate itself can rotate through two rotation angles. The moment equations will be solved for the derivative of this vector. The resulting </w:t>
       </w:r>
       <w:r>
         <w:lastRenderedPageBreak/>
@@ -9491,13 +9273,7 @@
             <w:rPr>
               <w:noProof/>
             </w:rPr>
-            <w:t>[Coeff</w:t>
-          </w:r>
-          <w:r>
-            <w:rPr>
-              <w:noProof/>
-            </w:rPr>
-            <w:t xml:space="preserve">Mat,ExtTerms] = equationsToMatrix(EOMS, [x_ddot, y_ddot, beta_ddot, gamma_ddot]); </w:t>
+            <w:t xml:space="preserve">[CoeffMat,ExtTerms] = equationsToMatrix(EOMS, [x_ddot, y_ddot, beta_ddot, gamma_ddot]); </w:t>
           </w:r>
         </w:p>
         <w:p>
@@ -9518,10 +9294,7 @@
         <w:pStyle w:val="Text"/>
       </w:pPr>
       <w:r>
-        <w:t>The equations are linear in the second order derivatives and therefore the coefficients can be c</w:t>
-      </w:r>
-      <w:r>
-        <w:t xml:space="preserve">ollected into a matrix, CoeffMat. The extra terms ExtTerms can be collected on the </w:t>
+        <w:t xml:space="preserve">The equations are linear in the second order derivatives and therefore the coefficients can be collected into a matrix, CoeffMat. The extra terms ExtTerms can be collected on the </w:t>
       </w:r>
       <w:r>
         <w:t>right-hand</w:t>
@@ -9609,10 +9382,7 @@
         <w:pStyle w:val="Text"/>
       </w:pPr>
       <w:r>
-        <w:t xml:space="preserve">Here, we will plug in the estimated numerical parameters of the system (figure 5) and Linearize about the unstable equilibrium point. The equilibrium point is, fortunately, characterized by a zeroing of the state vector </w:t>
-      </w:r>
-      <w:r>
-        <w:t xml:space="preserve">- the plate perfectly horizontal and the ball centered on the plate. We will also have to linearize the input torques. </w:t>
+        <w:t xml:space="preserve">Here, we will plug in the estimated numerical parameters of the system (figure 5) and Linearize about the unstable equilibrium point. The equilibrium point is, fortunately, characterized by a zeroing of the state vector - the plate perfectly horizontal and the ball centered on the plate. We will also have to linearize the input torques. </w:t>
       </w:r>
     </w:p>
     <w:p>
@@ -9708,13 +9478,7 @@
             <w:rPr>
               <w:noProof/>
             </w:rPr>
-            <w:t>rG = .0</w:t>
-          </w:r>
-          <w:r>
-            <w:rPr>
-              <w:noProof/>
-            </w:rPr>
-            <w:t xml:space="preserve">42; </w:t>
+            <w:t xml:space="preserve">rG = .042; </w:t>
           </w:r>
           <w:r>
             <w:rPr>
@@ -9961,10 +9725,7 @@
         </w:drawing>
       </w:r>
       <w:r>
-        <w:t>, is zero. These should prove to be very accurate assumptions be</w:t>
-      </w:r>
-      <w:r>
-        <w:t xml:space="preserve">cause the plate does not have the ability to impart a "spinning" force on the ball through its contact patch with the plates surface. The ball's spin will remain relatively close to zero so long as its initial spin is very close to zero. </w:t>
+        <w:t xml:space="preserve">, is zero. These should prove to be very accurate assumptions because the plate does not have the ability to impart a "spinning" force on the ball through its contact patch with the plates surface. The ball's spin will remain relatively close to zero so long as its initial spin is very close to zero. </w:t>
       </w:r>
     </w:p>
     <w:sdt>
@@ -9981,13 +9742,7 @@
             <w:rPr>
               <w:noProof/>
             </w:rPr>
-            <w:t>Assumption_Params</w:t>
-          </w:r>
-          <w:r>
-            <w:rPr>
-              <w:noProof/>
-            </w:rPr>
-            <w:t xml:space="preserve"> = [psi_dot_z psi_z];</w:t>
+            <w:t>Assumption_Params = [psi_dot_z psi_z];</w:t>
           </w:r>
         </w:p>
         <w:p>
@@ -10079,10 +9834,7 @@
       </w:pPr>
       <w:bookmarkStart w:id="51" w:name="MW_H_EB8B30C5"/>
       <w:r>
-        <w:t>The Jacobian of the equations of motion with respect to the state vec</w:t>
-      </w:r>
-      <w:r>
-        <w:t xml:space="preserve">tor is taken. </w:t>
+        <w:t xml:space="preserve">The Jacobian of the equations of motion with respect to the state vector is taken. </w:t>
       </w:r>
       <w:bookmarkEnd w:id="51"/>
     </w:p>
@@ -10187,10 +9939,7 @@
         <w:pStyle w:val="Heading2"/>
       </w:pPr>
       <w:r>
-        <w:t>Form the S</w:t>
-      </w:r>
-      <w:r>
-        <w:t xml:space="preserve">tate Space Model </w:t>
+        <w:t xml:space="preserve">Form the State Space Model </w:t>
       </w:r>
       <w:bookmarkEnd w:id="53"/>
     </w:p>
@@ -10467,10 +10216,7 @@
         </w:drawing>
       </w:r>
       <w:r>
-        <w:t xml:space="preserve"> to better show that</w:t>
-      </w:r>
-      <w:r>
-        <w:t xml:space="preserve"> it's decoupled.</w:t>
+        <w:t xml:space="preserve"> to better show that it's decoupled.</w:t>
       </w:r>
     </w:p>
     <w:p>
@@ -10563,10 +10309,7 @@
         <w:pStyle w:val="Text"/>
       </w:pPr>
       <w:r>
-        <w:t>We are interested in controlling the entire state vector to zero, so ideally, the output to state coupling matrix should be the identity. This is only possible if it is conceivable to measure the entire state vector - in our case, with the following measur</w:t>
-      </w:r>
-      <w:r>
-        <w:t>ement methods, it is not:</w:t>
+        <w:t>We are interested in controlling the entire state vector to zero, so ideally, the output to state coupling matrix should be the identity. This is only possible if it is conceivable to measure the entire state vector - in our case, with the following measurement methods, it is not:</w:t>
       </w:r>
     </w:p>
     <w:p>
@@ -10854,10 +10597,7 @@
         </w:drawing>
       </w:r>
       <w:r>
-        <w:t xml:space="preserve"> locations alon</w:t>
-      </w:r>
-      <w:r>
-        <w:t xml:space="preserve">g the plate's surface of the ball are measurable using the touch pad attached to the plate. The </w:t>
+        <w:t xml:space="preserve"> locations along the plate's surface of the ball are measurable using the touch pad attached to the plate. The </w:t>
       </w:r>
       <w:r>
         <w:rPr>
@@ -10949,10 +10689,7 @@
         <w:pStyle w:val="Text"/>
       </w:pPr>
       <w:r>
-        <w:t>We will assume that the output to input coupling matrix is zero since we are not interested in having the actuation torques as feedback, nor are we interested in constructing an observer using the applied torque as an output. We also will assume unity meas</w:t>
-      </w:r>
-      <w:r>
-        <w:t xml:space="preserve">urement gain on the entire state vector </w:t>
+        <w:t xml:space="preserve">We will assume that the output to input coupling matrix is zero since we are not interested in having the actuation torques as feedback, nor are we interested in constructing an observer using the applied torque as an output. We also will assume unity measurement gain on the entire state vector </w:t>
       </w:r>
       <w:r>
         <w:rPr>
@@ -11227,10 +10964,7 @@
         <w:t>If</w:t>
       </w:r>
       <w:r>
-        <w:t xml:space="preserve"> we have designed an observer for the system that grants us acce</w:t>
-      </w:r>
-      <w:r>
-        <w:t xml:space="preserve">ss to the entire state vector, the new observed output vector </w:t>
+        <w:t xml:space="preserve"> we have designed an observer for the system that grants us access to the entire state vector, the new observed output vector </w:t>
       </w:r>
       <w:r>
         <w:rPr>
@@ -11419,10 +11153,7 @@
       </w:pPr>
       <w:bookmarkStart w:id="57" w:name="MW_H_559838A6"/>
       <w:r>
-        <w:t>The system transfer function can</w:t>
-      </w:r>
-      <w:r>
-        <w:t xml:space="preserve"> be found using the formula </w:t>
+        <w:t xml:space="preserve">The system transfer function can be found using the formula </w:t>
       </w:r>
       <w:r>
         <w:rPr>
@@ -12434,10 +12165,7 @@
         <w:pStyle w:val="Text"/>
       </w:pPr>
       <w:r>
-        <w:t>The system is fully observable if r</w:t>
-      </w:r>
-      <w:r>
-        <w:t>ank(</w:t>
+        <w:t>The system is fully observable if rank(</w:t>
       </w:r>
       <w:r>
         <w:rPr>

</xml_diff>

<commit_message>
Put my in progress report on display in the main folder of the repository.
</commit_message>
<xml_diff>
--- a/EE513 Report/Main_Report.docx
+++ b/EE513 Report/Main_Report.docx
@@ -1,6 +1,6 @@
 
 <file path=word/document.xml><?xml version="1.0" encoding="utf-8"?>
-<w:document xmlns:wpc="http://schemas.microsoft.com/office/word/2010/wordprocessingCanvas" xmlns:cx="http://schemas.microsoft.com/office/drawing/2014/chartex" xmlns:cx1="http://schemas.microsoft.com/office/drawing/2015/9/8/chartex" xmlns:cx2="http://schemas.microsoft.com/office/drawing/2015/10/21/chartex" xmlns:cx3="http://schemas.microsoft.com/office/drawing/2016/5/9/chartex" xmlns:cx4="http://schemas.microsoft.com/office/drawing/2016/5/10/chartex" xmlns:cx5="http://schemas.microsoft.com/office/drawing/2016/5/11/chartex" xmlns:cx6="http://schemas.microsoft.com/office/drawing/2016/5/12/chartex" xmlns:cx7="http://schemas.microsoft.com/office/drawing/2016/5/13/chartex" xmlns:cx8="http://schemas.microsoft.com/office/drawing/2016/5/14/chartex" xmlns:mc="http://schemas.openxmlformats.org/markup-compatibility/2006" xmlns:aink="http://schemas.microsoft.com/office/drawing/2016/ink" xmlns:am3d="http://schemas.microsoft.com/office/drawing/2017/model3d" xmlns:o="urn:schemas-microsoft-com:office:office" xmlns:r="http://schemas.openxmlformats.org/officeDocument/2006/relationships" xmlns:m="http://schemas.openxmlformats.org/officeDocument/2006/math" xmlns:v="urn:schemas-microsoft-com:vml" xmlns:wp14="http://schemas.microsoft.com/office/word/2010/wordprocessingDrawing" xmlns:wp="http://schemas.openxmlformats.org/drawingml/2006/wordprocessingDrawing" xmlns:w10="urn:schemas-microsoft-com:office:word" xmlns:w="http://schemas.openxmlformats.org/wordprocessingml/2006/main" xmlns:w14="http://schemas.microsoft.com/office/word/2010/wordml" xmlns:w15="http://schemas.microsoft.com/office/word/2012/wordml" xmlns:w16cex="http://schemas.microsoft.com/office/word/2018/wordml/cex" xmlns:w16cid="http://schemas.microsoft.com/office/word/2016/wordml/cid" xmlns:w16="http://schemas.microsoft.com/office/word/2018/wordml" xmlns:w16se="http://schemas.microsoft.com/office/word/2015/wordml/symex" xmlns:wpg="http://schemas.microsoft.com/office/word/2010/wordprocessingGroup" xmlns:wpi="http://schemas.microsoft.com/office/word/2010/wordprocessingInk" xmlns:wne="http://schemas.microsoft.com/office/word/2006/wordml" xmlns:wps="http://schemas.microsoft.com/office/word/2010/wordprocessingShape" mc:Ignorable="w14 w15 w16se w16cid w16 w16cex wp14">
+<w:document xmlns:wpc="http://schemas.microsoft.com/office/word/2010/wordprocessingCanvas" xmlns:cx="http://schemas.microsoft.com/office/drawing/2014/chartex" xmlns:cx1="http://schemas.microsoft.com/office/drawing/2015/9/8/chartex" xmlns:cx2="http://schemas.microsoft.com/office/drawing/2015/10/21/chartex" xmlns:cx3="http://schemas.microsoft.com/office/drawing/2016/5/9/chartex" xmlns:cx4="http://schemas.microsoft.com/office/drawing/2016/5/10/chartex" xmlns:cx5="http://schemas.microsoft.com/office/drawing/2016/5/11/chartex" xmlns:cx6="http://schemas.microsoft.com/office/drawing/2016/5/12/chartex" xmlns:cx7="http://schemas.microsoft.com/office/drawing/2016/5/13/chartex" xmlns:cx8="http://schemas.microsoft.com/office/drawing/2016/5/14/chartex" xmlns:mc="http://schemas.openxmlformats.org/markup-compatibility/2006" xmlns:aink="http://schemas.microsoft.com/office/drawing/2016/ink" xmlns:am3d="http://schemas.microsoft.com/office/drawing/2017/model3d" xmlns:o="urn:schemas-microsoft-com:office:office" xmlns:r="http://schemas.openxmlformats.org/officeDocument/2006/relationships" xmlns:m="http://schemas.openxmlformats.org/officeDocument/2006/math" xmlns:v="urn:schemas-microsoft-com:vml" xmlns:wp14="http://schemas.microsoft.com/office/word/2010/wordprocessingDrawing" xmlns:wp="http://schemas.openxmlformats.org/drawingml/2006/wordprocessingDrawing" xmlns:w10="urn:schemas-microsoft-com:office:word" xmlns:w="http://schemas.openxmlformats.org/wordprocessingml/2006/main" xmlns:w14="http://schemas.microsoft.com/office/word/2010/wordml" xmlns:w15="http://schemas.microsoft.com/office/word/2012/wordml" xmlns:w16cex="http://schemas.microsoft.com/office/word/2018/wordml/cex" xmlns:w16cid="http://schemas.microsoft.com/office/word/2016/wordml/cid" xmlns:w16="http://schemas.microsoft.com/office/word/2018/wordml" xmlns:w16sdtdh="http://schemas.microsoft.com/office/word/2020/wordml/sdtdatahash" xmlns:w16se="http://schemas.microsoft.com/office/word/2015/wordml/symex" xmlns:wpg="http://schemas.microsoft.com/office/word/2010/wordprocessingGroup" xmlns:wpi="http://schemas.microsoft.com/office/word/2010/wordprocessingInk" xmlns:wne="http://schemas.microsoft.com/office/word/2006/wordml" xmlns:wps="http://schemas.microsoft.com/office/word/2010/wordprocessingShape" mc:Ignorable="w14 w15 w16se w16cid w16 w16cex w16sdtdh wp14">
   <w:body>
     <w:p>
       <w:pPr>
@@ -108,58 +108,45 @@
         <w:rPr>
           <w:b/>
         </w:rPr>
-        <w:t>To:</w:t>
+        <w:t>Author</w:t>
       </w:r>
       <w:r>
         <w:rPr>
           <w:b/>
         </w:rPr>
+        <w:t>:</w:t>
+      </w:r>
+      <w:r>
+        <w:t xml:space="preserve"> Dominic Riccoboni </w:t>
+      </w:r>
+    </w:p>
+    <w:p>
+      <w:pPr>
+        <w:pStyle w:val="Text"/>
+      </w:pPr>
+      <w:r>
+        <w:rPr>
+          <w:b/>
+        </w:rPr>
+        <w:t>Last Updated</w:t>
+      </w:r>
+      <w:r>
+        <w:rPr>
+          <w:b/>
+        </w:rPr>
+        <w:t>:</w:t>
+      </w:r>
+      <w:r>
         <w:t xml:space="preserve"> </w:t>
       </w:r>
       <w:r>
-        <w:t>Dr. Helen Yu</w:t>
-      </w:r>
-    </w:p>
-    <w:p>
-      <w:pPr>
-        <w:pStyle w:val="Text"/>
-      </w:pPr>
-      <w:r>
-        <w:rPr>
-          <w:b/>
-        </w:rPr>
-        <w:t>From:</w:t>
-      </w:r>
-      <w:r>
-        <w:t xml:space="preserve"> Dominic Riccoboni </w:t>
-      </w:r>
-    </w:p>
-    <w:p>
-      <w:pPr>
-        <w:pStyle w:val="Text"/>
-      </w:pPr>
-      <w:r>
-        <w:rPr>
-          <w:b/>
-        </w:rPr>
-        <w:t>Subject:</w:t>
-      </w:r>
-      <w:r>
-        <w:t xml:space="preserve"> EE513 Term Project </w:t>
-      </w:r>
-    </w:p>
-    <w:p>
-      <w:pPr>
-        <w:pStyle w:val="Text"/>
-      </w:pPr>
-      <w:r>
-        <w:rPr>
-          <w:b/>
-        </w:rPr>
-        <w:t>Date:</w:t>
-      </w:r>
-      <w:r>
-        <w:t xml:space="preserve"> March 15, 2021</w:t>
+        <w:t>May</w:t>
+      </w:r>
+      <w:r>
+        <w:t xml:space="preserve"> 28,</w:t>
+      </w:r>
+      <w:r>
+        <w:t xml:space="preserve"> 2021</w:t>
       </w:r>
     </w:p>
     <w:p>
@@ -247,6 +234,7 @@
         <w:pStyle w:val="Text"/>
       </w:pPr>
       <w:r>
+        <w:lastRenderedPageBreak/>
         <w:t>The system aims to balance the ball at an unstable equilibrium, with the platform perfectly horizontal and the ball centered on the touch panel. The project provides a fantastic opportunity for students to apply mechatronics and controls principles to a real system. They will have the opportunity to perform dynamic analysis and derive the equations of motion, to interface with sensors and actuators, and implement their own control algorithms.</w:t>
       </w:r>
     </w:p>
@@ -540,7 +528,15 @@
         <w:pStyle w:val="Text"/>
       </w:pPr>
       <w:r>
-        <w:t xml:space="preserve">The global frame will be denoted S0, the u-joint frame will be denoted S1, and the plate frame will be denoted S2. Frame S0 is the inertial frame of reference - differentiation of kinematic and kinetic quantities will occur with vectors expressed in this frame. In this way, results will be compatible with Newton's laws of motion. The S1 frame is attached to the u-joint block, it is fixed with respect to the joint's axles of rotation. S1 rotates about a shared y axis with S0 through angle </w:t>
+        <w:t xml:space="preserve">The global frame will be denoted S0, the u-joint frame will be denoted S1, and the plate frame will be denoted S2. Frame S0 is the inertial frame of reference - differentiation of kinematic and kinetic quantities will occur with vectors expressed in this frame. In this way, results will be compatible with Newton's laws of motion. The S1 frame is attached to the u-joint block, it is fixed with respect to the joint's axles of rotation. S1 rotates about a shared </w:t>
+      </w:r>
+      <w:proofErr w:type="spellStart"/>
+      <w:r>
+        <w:t>y</w:t>
+      </w:r>
+      <w:proofErr w:type="spellEnd"/>
+      <w:r>
+        <w:t xml:space="preserve"> axis with S0 through angle </w:t>
       </w:r>
       <w:r>
         <w:rPr>
@@ -5801,7 +5797,15 @@
         </w:drawing>
       </w:r>
       <w:r>
-        <w:t xml:space="preserve"> to </w:t>
+        <w:t xml:space="preserve"> </w:t>
+      </w:r>
+      <w:proofErr w:type="spellStart"/>
+      <w:r>
+        <w:t>to</w:t>
+      </w:r>
+      <w:proofErr w:type="spellEnd"/>
+      <w:r>
+        <w:t xml:space="preserve"> </w:t>
       </w:r>
       <w:r>
         <w:rPr>
@@ -5843,7 +5847,15 @@
         </w:drawing>
       </w:r>
       <w:r>
-        <w:t xml:space="preserve"> and </w:t>
+        <w:t xml:space="preserve"> </w:t>
+      </w:r>
+      <w:proofErr w:type="spellStart"/>
+      <w:r>
+        <w:t>and</w:t>
+      </w:r>
+      <w:proofErr w:type="spellEnd"/>
+      <w:r>
+        <w:t xml:space="preserve"> </w:t>
       </w:r>
       <w:r>
         <w:rPr>
@@ -7238,14 +7250,12 @@
       <w:r>
         <w:t xml:space="preserve"> is the friction </w:t>
       </w:r>
-      <w:proofErr w:type="gramStart"/>
       <w:r>
         <w:t>force</w:t>
       </w:r>
       <w:r>
         <w:t>.</w:t>
       </w:r>
-      <w:proofErr w:type="gramEnd"/>
     </w:p>
     <w:p>
       <w:pPr>
@@ -7411,14 +7421,12 @@
       <w:r>
         <w:t xml:space="preserve"> is the inertia tensor of the </w:t>
       </w:r>
-      <w:proofErr w:type="gramStart"/>
       <w:r>
         <w:t>ball</w:t>
       </w:r>
       <w:r>
         <w:t>.</w:t>
       </w:r>
-      <w:proofErr w:type="gramEnd"/>
     </w:p>
     <w:p>
       <w:pPr>
@@ -7858,15 +7866,7 @@
         <w:pStyle w:val="Text"/>
       </w:pPr>
       <w:r>
-        <w:t xml:space="preserve">The moment equations that result </w:t>
-      </w:r>
-      <w:proofErr w:type="gramStart"/>
-      <w:r>
-        <w:t>are</w:t>
-      </w:r>
-      <w:proofErr w:type="gramEnd"/>
-      <w:r>
-        <w:t xml:space="preserve"> too large to fit in this context. Refer to the attached MATLAB code for detailed results. </w:t>
+        <w:t xml:space="preserve">The moment equations that result are too large to fit in this context. Refer to the attached MATLAB code for detailed results. </w:t>
       </w:r>
     </w:p>
     <w:p>
@@ -8380,13 +8380,8 @@
       <w:pPr>
         <w:pStyle w:val="Text"/>
       </w:pPr>
-      <w:proofErr w:type="gramStart"/>
-      <w:r>
-        <w:t>Where</w:t>
-      </w:r>
-      <w:proofErr w:type="gramEnd"/>
-      <w:r>
-        <w:t xml:space="preserve"> </w:t>
+      <w:r>
+        <w:t xml:space="preserve">Where </w:t>
       </w:r>
     </w:p>
     <w:p>
@@ -8965,7 +8960,15 @@
         </w:drawing>
       </w:r>
       <w:r>
-        <w:t xml:space="preserve"> into the S1 basis.</w:t>
+        <w:t xml:space="preserve"> </w:t>
+      </w:r>
+      <w:proofErr w:type="spellStart"/>
+      <w:r>
+        <w:t>into</w:t>
+      </w:r>
+      <w:proofErr w:type="spellEnd"/>
+      <w:r>
+        <w:t xml:space="preserve"> the S1 basis.</w:t>
       </w:r>
     </w:p>
     <w:p>
@@ -9294,7 +9297,23 @@
         <w:pStyle w:val="Text"/>
       </w:pPr>
       <w:r>
-        <w:t xml:space="preserve">The equations are linear in the second order derivatives and therefore the coefficients can be collected into a matrix, CoeffMat. The extra terms ExtTerms can be collected on the </w:t>
+        <w:t xml:space="preserve">The equations are linear in the second order derivatives and therefore the coefficients can be collected into a matrix, </w:t>
+      </w:r>
+      <w:proofErr w:type="spellStart"/>
+      <w:r>
+        <w:t>CoeffMat</w:t>
+      </w:r>
+      <w:proofErr w:type="spellEnd"/>
+      <w:r>
+        <w:t xml:space="preserve">. The extra terms </w:t>
+      </w:r>
+      <w:proofErr w:type="spellStart"/>
+      <w:r>
+        <w:t>ExtTerms</w:t>
+      </w:r>
+      <w:proofErr w:type="spellEnd"/>
+      <w:r>
+        <w:t xml:space="preserve"> can be collected on the </w:t>
       </w:r>
       <w:r>
         <w:t>right-hand</w:t>
@@ -9306,7 +9325,15 @@
         <w:t>left-hand</w:t>
       </w:r>
       <w:r>
-        <w:t xml:space="preserve"> side. Inverting the CoeffMat matrix yields an isolated set of double dot terms</w:t>
+        <w:t xml:space="preserve"> side. Inverting the </w:t>
+      </w:r>
+      <w:proofErr w:type="spellStart"/>
+      <w:r>
+        <w:t>CoeffMat</w:t>
+      </w:r>
+      <w:proofErr w:type="spellEnd"/>
+      <w:r>
+        <w:t xml:space="preserve"> matrix yields an isolated set of double dot terms</w:t>
       </w:r>
       <w:r>
         <w:t>:</w:t>
@@ -11729,6 +11756,7 @@
           <w:szCs w:val="18"/>
         </w:rPr>
       </w:pPr>
+      <w:proofErr w:type="spellStart"/>
       <w:r>
         <w:rPr>
           <w:rFonts w:ascii="Consolas" w:eastAsia="Times New Roman" w:hAnsi="Consolas"/>
@@ -11736,27 +11764,48 @@
           <w:sz w:val="18"/>
           <w:szCs w:val="18"/>
         </w:rPr>
-        <w:t>rank_P = 8</w:t>
-      </w:r>
-    </w:p>
-    <w:p>
-      <w:pPr>
-        <w:divId w:val="1018971501"/>
+        <w:t>rank_P</w:t>
+      </w:r>
+      <w:proofErr w:type="spellEnd"/>
+      <w:r>
         <w:rPr>
           <w:rFonts w:ascii="Consolas" w:eastAsia="Times New Roman" w:hAnsi="Consolas"/>
           <w:color w:val="404040"/>
           <w:sz w:val="18"/>
           <w:szCs w:val="18"/>
         </w:rPr>
-      </w:pPr>
-      <w:r>
+        <w:t xml:space="preserve"> = 8</w:t>
+      </w:r>
+    </w:p>
+    <w:p>
+      <w:pPr>
+        <w:divId w:val="1018971501"/>
         <w:rPr>
           <w:rFonts w:ascii="Consolas" w:eastAsia="Times New Roman" w:hAnsi="Consolas"/>
           <w:color w:val="404040"/>
           <w:sz w:val="18"/>
           <w:szCs w:val="18"/>
         </w:rPr>
-        <w:t>max_rank_P = 8</w:t>
+      </w:pPr>
+      <w:proofErr w:type="spellStart"/>
+      <w:r>
+        <w:rPr>
+          <w:rFonts w:ascii="Consolas" w:eastAsia="Times New Roman" w:hAnsi="Consolas"/>
+          <w:color w:val="404040"/>
+          <w:sz w:val="18"/>
+          <w:szCs w:val="18"/>
+        </w:rPr>
+        <w:t>max_rank_P</w:t>
+      </w:r>
+      <w:proofErr w:type="spellEnd"/>
+      <w:r>
+        <w:rPr>
+          <w:rFonts w:ascii="Consolas" w:eastAsia="Times New Roman" w:hAnsi="Consolas"/>
+          <w:color w:val="404040"/>
+          <w:sz w:val="18"/>
+          <w:szCs w:val="18"/>
+        </w:rPr>
+        <w:t xml:space="preserve"> = 8</w:t>
       </w:r>
     </w:p>
     <w:p>
@@ -12309,6 +12358,7 @@
           <w:szCs w:val="18"/>
         </w:rPr>
       </w:pPr>
+      <w:proofErr w:type="spellStart"/>
       <w:r>
         <w:rPr>
           <w:rFonts w:ascii="Consolas" w:eastAsia="Times New Roman" w:hAnsi="Consolas"/>
@@ -12316,27 +12366,48 @@
           <w:sz w:val="18"/>
           <w:szCs w:val="18"/>
         </w:rPr>
-        <w:t>rank_Q = 8</w:t>
-      </w:r>
-    </w:p>
-    <w:p>
-      <w:pPr>
-        <w:divId w:val="1063597048"/>
+        <w:t>rank_Q</w:t>
+      </w:r>
+      <w:proofErr w:type="spellEnd"/>
+      <w:r>
         <w:rPr>
           <w:rFonts w:ascii="Consolas" w:eastAsia="Times New Roman" w:hAnsi="Consolas"/>
           <w:color w:val="404040"/>
           <w:sz w:val="18"/>
           <w:szCs w:val="18"/>
         </w:rPr>
-      </w:pPr>
-      <w:r>
+        <w:t xml:space="preserve"> = 8</w:t>
+      </w:r>
+    </w:p>
+    <w:p>
+      <w:pPr>
+        <w:divId w:val="1063597048"/>
         <w:rPr>
           <w:rFonts w:ascii="Consolas" w:eastAsia="Times New Roman" w:hAnsi="Consolas"/>
           <w:color w:val="404040"/>
           <w:sz w:val="18"/>
           <w:szCs w:val="18"/>
         </w:rPr>
-        <w:t>max_rank_Q = 8</w:t>
+      </w:pPr>
+      <w:proofErr w:type="spellStart"/>
+      <w:r>
+        <w:rPr>
+          <w:rFonts w:ascii="Consolas" w:eastAsia="Times New Roman" w:hAnsi="Consolas"/>
+          <w:color w:val="404040"/>
+          <w:sz w:val="18"/>
+          <w:szCs w:val="18"/>
+        </w:rPr>
+        <w:t>max_rank_Q</w:t>
+      </w:r>
+      <w:proofErr w:type="spellEnd"/>
+      <w:r>
+        <w:rPr>
+          <w:rFonts w:ascii="Consolas" w:eastAsia="Times New Roman" w:hAnsi="Consolas"/>
+          <w:color w:val="404040"/>
+          <w:sz w:val="18"/>
+          <w:szCs w:val="18"/>
+        </w:rPr>
+        <w:t xml:space="preserve"> = 8</w:t>
       </w:r>
     </w:p>
     <w:p>
@@ -12441,7 +12512,7 @@
 </file>
 
 <file path=word/numbering.xml><?xml version="1.0" encoding="utf-8"?>
-<w:numbering xmlns:wpc="http://schemas.microsoft.com/office/word/2010/wordprocessingCanvas" xmlns:cx="http://schemas.microsoft.com/office/drawing/2014/chartex" xmlns:cx1="http://schemas.microsoft.com/office/drawing/2015/9/8/chartex" xmlns:cx2="http://schemas.microsoft.com/office/drawing/2015/10/21/chartex" xmlns:cx3="http://schemas.microsoft.com/office/drawing/2016/5/9/chartex" xmlns:cx4="http://schemas.microsoft.com/office/drawing/2016/5/10/chartex" xmlns:cx5="http://schemas.microsoft.com/office/drawing/2016/5/11/chartex" xmlns:cx6="http://schemas.microsoft.com/office/drawing/2016/5/12/chartex" xmlns:cx7="http://schemas.microsoft.com/office/drawing/2016/5/13/chartex" xmlns:cx8="http://schemas.microsoft.com/office/drawing/2016/5/14/chartex" xmlns:mc="http://schemas.openxmlformats.org/markup-compatibility/2006" xmlns:aink="http://schemas.microsoft.com/office/drawing/2016/ink" xmlns:am3d="http://schemas.microsoft.com/office/drawing/2017/model3d" xmlns:o="urn:schemas-microsoft-com:office:office" xmlns:r="http://schemas.openxmlformats.org/officeDocument/2006/relationships" xmlns:m="http://schemas.openxmlformats.org/officeDocument/2006/math" xmlns:v="urn:schemas-microsoft-com:vml" xmlns:wp14="http://schemas.microsoft.com/office/word/2010/wordprocessingDrawing" xmlns:wp="http://schemas.openxmlformats.org/drawingml/2006/wordprocessingDrawing" xmlns:w10="urn:schemas-microsoft-com:office:word" xmlns:w="http://schemas.openxmlformats.org/wordprocessingml/2006/main" xmlns:w14="http://schemas.microsoft.com/office/word/2010/wordml" xmlns:w15="http://schemas.microsoft.com/office/word/2012/wordml" xmlns:w16cex="http://schemas.microsoft.com/office/word/2018/wordml/cex" xmlns:w16cid="http://schemas.microsoft.com/office/word/2016/wordml/cid" xmlns:w16="http://schemas.microsoft.com/office/word/2018/wordml" xmlns:w16se="http://schemas.microsoft.com/office/word/2015/wordml/symex" xmlns:wpg="http://schemas.microsoft.com/office/word/2010/wordprocessingGroup" xmlns:wpi="http://schemas.microsoft.com/office/word/2010/wordprocessingInk" xmlns:wne="http://schemas.microsoft.com/office/word/2006/wordml" xmlns:wps="http://schemas.microsoft.com/office/word/2010/wordprocessingShape" mc:Ignorable="w14 w15 w16se w16cid w16 w16cex wp14">
+<w:numbering xmlns:wpc="http://schemas.microsoft.com/office/word/2010/wordprocessingCanvas" xmlns:cx="http://schemas.microsoft.com/office/drawing/2014/chartex" xmlns:cx1="http://schemas.microsoft.com/office/drawing/2015/9/8/chartex" xmlns:cx2="http://schemas.microsoft.com/office/drawing/2015/10/21/chartex" xmlns:cx3="http://schemas.microsoft.com/office/drawing/2016/5/9/chartex" xmlns:cx4="http://schemas.microsoft.com/office/drawing/2016/5/10/chartex" xmlns:cx5="http://schemas.microsoft.com/office/drawing/2016/5/11/chartex" xmlns:cx6="http://schemas.microsoft.com/office/drawing/2016/5/12/chartex" xmlns:cx7="http://schemas.microsoft.com/office/drawing/2016/5/13/chartex" xmlns:cx8="http://schemas.microsoft.com/office/drawing/2016/5/14/chartex" xmlns:mc="http://schemas.openxmlformats.org/markup-compatibility/2006" xmlns:aink="http://schemas.microsoft.com/office/drawing/2016/ink" xmlns:am3d="http://schemas.microsoft.com/office/drawing/2017/model3d" xmlns:o="urn:schemas-microsoft-com:office:office" xmlns:r="http://schemas.openxmlformats.org/officeDocument/2006/relationships" xmlns:m="http://schemas.openxmlformats.org/officeDocument/2006/math" xmlns:v="urn:schemas-microsoft-com:vml" xmlns:wp14="http://schemas.microsoft.com/office/word/2010/wordprocessingDrawing" xmlns:wp="http://schemas.openxmlformats.org/drawingml/2006/wordprocessingDrawing" xmlns:w10="urn:schemas-microsoft-com:office:word" xmlns:w="http://schemas.openxmlformats.org/wordprocessingml/2006/main" xmlns:w14="http://schemas.microsoft.com/office/word/2010/wordml" xmlns:w15="http://schemas.microsoft.com/office/word/2012/wordml" xmlns:w16cex="http://schemas.microsoft.com/office/word/2018/wordml/cex" xmlns:w16cid="http://schemas.microsoft.com/office/word/2016/wordml/cid" xmlns:w16="http://schemas.microsoft.com/office/word/2018/wordml" xmlns:w16sdtdh="http://schemas.microsoft.com/office/word/2020/wordml/sdtdatahash" xmlns:w16se="http://schemas.microsoft.com/office/word/2015/wordml/symex" xmlns:wpg="http://schemas.microsoft.com/office/word/2010/wordprocessingGroup" xmlns:wpi="http://schemas.microsoft.com/office/word/2010/wordprocessingInk" xmlns:wne="http://schemas.microsoft.com/office/word/2006/wordml" xmlns:wps="http://schemas.microsoft.com/office/word/2010/wordprocessingShape" mc:Ignorable="w14 w15 w16se w16cid w16 w16cex w16sdtdh wp14">
   <w:abstractNum w:abstractNumId="0" w15:restartNumberingAfterBreak="0">
     <w:nsid w:val="21365455"/>
     <w:multiLevelType w:val="hybridMultilevel"/>
@@ -12620,7 +12691,7 @@
 </file>
 
 <file path=word/styles.xml><?xml version="1.0" encoding="utf-8"?>
-<w:styles xmlns:mc="http://schemas.openxmlformats.org/markup-compatibility/2006" xmlns:r="http://schemas.openxmlformats.org/officeDocument/2006/relationships" xmlns:w="http://schemas.openxmlformats.org/wordprocessingml/2006/main" xmlns:w14="http://schemas.microsoft.com/office/word/2010/wordml" xmlns:w15="http://schemas.microsoft.com/office/word/2012/wordml" xmlns:w16cex="http://schemas.microsoft.com/office/word/2018/wordml/cex" xmlns:w16cid="http://schemas.microsoft.com/office/word/2016/wordml/cid" xmlns:w16="http://schemas.microsoft.com/office/word/2018/wordml" xmlns:w16se="http://schemas.microsoft.com/office/word/2015/wordml/symex" mc:Ignorable="w14 w15 w16se w16cid w16 w16cex">
+<w:styles xmlns:mc="http://schemas.openxmlformats.org/markup-compatibility/2006" xmlns:r="http://schemas.openxmlformats.org/officeDocument/2006/relationships" xmlns:w="http://schemas.openxmlformats.org/wordprocessingml/2006/main" xmlns:w14="http://schemas.microsoft.com/office/word/2010/wordml" xmlns:w15="http://schemas.microsoft.com/office/word/2012/wordml" xmlns:w16cex="http://schemas.microsoft.com/office/word/2018/wordml/cex" xmlns:w16cid="http://schemas.microsoft.com/office/word/2016/wordml/cid" xmlns:w16="http://schemas.microsoft.com/office/word/2018/wordml" xmlns:w16sdtdh="http://schemas.microsoft.com/office/word/2020/wordml/sdtdatahash" xmlns:w16se="http://schemas.microsoft.com/office/word/2015/wordml/symex" mc:Ignorable="w14 w15 w16se w16cid w16 w16cex w16sdtdh">
   <w:docDefaults>
     <w:rPrDefault>
       <w:rPr>

</xml_diff>